<commit_message>
[shira] remove not relevant classes
</commit_message>
<xml_diff>
--- a/documantation/Advanced Programing documantation.docx
+++ b/documantation/Advanced Programing documantation.docx
@@ -5,409 +5,484 @@
     <w:p>
       <w:pPr>
         <w:jc w:val="center"/>
-        <w:rPr>
-          <w:rFonts w:hint="cs"/>
-          <w:b/>
-          <w:bCs/>
-          <w:sz w:val="40"/>
-          <w:szCs w:val="40"/>
-          <w:u w:val="single"/>
-          <w:rtl/>
-          <w:lang/>
-        </w:rPr>
-      </w:pPr>
-      <w:r>
-        <w:rPr>
-          <w:rFonts w:hint="cs"/>
-          <w:b/>
-          <w:bCs/>
-          <w:sz w:val="40"/>
-          <w:szCs w:val="40"/>
-          <w:u w:val="single"/>
-        </w:rPr>
-        <w:t>A</w:t>
-      </w:r>
-      <w:r>
-        <w:rPr>
-          <w:b/>
-          <w:bCs/>
-          <w:sz w:val="40"/>
-          <w:szCs w:val="40"/>
-          <w:u w:val="single"/>
-          <w:lang/>
-        </w:rPr>
-        <w:t>dvanced Programing Project</w:t>
-      </w:r>
-    </w:p>
-    <w:p>
-      <w:pPr>
-        <w:jc w:val="right"/>
         <w:rPr>
           <w:b/>
           <w:bCs/>
           <w:sz w:val="32"/>
           <w:szCs w:val="32"/>
           <w:u w:val="single"/>
-          <w:lang/>
-        </w:rPr>
-      </w:pPr>
-      <w:r>
-        <w:rPr>
+          <w:rtl/>
+        </w:rPr>
+      </w:pPr>
+      <w:r>
+        <w:rPr>
+          <w:rFonts w:hint="cs"/>
           <w:b/>
           <w:bCs/>
           <w:sz w:val="32"/>
           <w:szCs w:val="32"/>
           <w:u w:val="single"/>
-          <w:lang/>
-        </w:rPr>
-        <w:t>Server Side:</w:t>
-      </w:r>
-    </w:p>
-    <w:p>
-      <w:pPr>
-        <w:jc w:val="right"/>
-        <w:rPr>
-          <w:sz w:val="32"/>
-          <w:szCs w:val="32"/>
-          <w:lang/>
-        </w:rPr>
-      </w:pPr>
-      <w:r>
-        <w:rPr>
-          <w:sz w:val="32"/>
-          <w:szCs w:val="32"/>
-          <w:lang/>
-        </w:rPr>
-        <w:t>Includes all the classes of the server.</w:t>
-      </w:r>
-    </w:p>
-    <w:p>
-      <w:pPr>
-        <w:pStyle w:val="ListParagraph"/>
-        <w:numPr>
-          <w:ilvl w:val="0"/>
-          <w:numId w:val="2"/>
-        </w:numPr>
-        <w:bidi w:val="0"/>
-        <w:jc w:val="both"/>
-        <w:rPr>
-          <w:sz w:val="32"/>
-          <w:szCs w:val="32"/>
-          <w:lang/>
-        </w:rPr>
-      </w:pPr>
-      <w:r>
-        <w:rPr>
-          <w:sz w:val="32"/>
-          <w:szCs w:val="32"/>
-          <w:lang/>
-        </w:rPr>
-        <w:t>MyServer – General Server's class, we use it for the game's server. Has the ability to construct a Server and get requests from the clients.</w:t>
-      </w:r>
-    </w:p>
-    <w:p>
-      <w:pPr>
-        <w:pStyle w:val="ListParagraph"/>
-        <w:numPr>
-          <w:ilvl w:val="0"/>
-          <w:numId w:val="2"/>
-        </w:numPr>
-        <w:bidi w:val="0"/>
-        <w:jc w:val="both"/>
-        <w:rPr>
-          <w:sz w:val="32"/>
-          <w:szCs w:val="32"/>
-          <w:lang/>
-        </w:rPr>
-      </w:pPr>
-      <w:r>
-        <w:rPr>
-          <w:sz w:val="32"/>
-          <w:szCs w:val="32"/>
-          <w:lang/>
-        </w:rPr>
-        <w:t>MyHostServer – class for host Server, has the socket's list and the ability to communicate with the clients.</w:t>
-      </w:r>
-    </w:p>
-    <w:p>
-      <w:pPr>
-        <w:pStyle w:val="ListParagraph"/>
-        <w:numPr>
-          <w:ilvl w:val="0"/>
-          <w:numId w:val="2"/>
-        </w:numPr>
-        <w:bidi w:val="0"/>
-        <w:jc w:val="both"/>
-        <w:rPr>
-          <w:sz w:val="32"/>
-          <w:szCs w:val="32"/>
-          <w:lang/>
-        </w:rPr>
-      </w:pPr>
-      <w:r>
-        <w:rPr>
-          <w:sz w:val="32"/>
-          <w:szCs w:val="32"/>
-          <w:lang/>
-        </w:rPr>
-        <w:t>Handlers:</w:t>
-      </w:r>
-    </w:p>
-    <w:p>
-      <w:pPr>
-        <w:pStyle w:val="ListParagraph"/>
-        <w:bidi w:val="0"/>
-        <w:jc w:val="both"/>
-        <w:rPr>
-          <w:sz w:val="32"/>
-          <w:szCs w:val="32"/>
-          <w:lang/>
-        </w:rPr>
-      </w:pPr>
-      <w:r>
-        <w:rPr>
-          <w:sz w:val="32"/>
-          <w:szCs w:val="32"/>
-          <w:lang/>
-        </w:rPr>
-        <w:t>GusetHandler – class that used for handling the players's requests.</w:t>
-      </w:r>
-    </w:p>
-    <w:p>
-      <w:pPr>
-        <w:pStyle w:val="ListParagraph"/>
-        <w:bidi w:val="0"/>
-        <w:jc w:val="both"/>
-        <w:rPr>
-          <w:sz w:val="32"/>
-          <w:szCs w:val="32"/>
-          <w:lang/>
-        </w:rPr>
-      </w:pPr>
-      <w:r>
-        <w:rPr>
-          <w:sz w:val="32"/>
-          <w:szCs w:val="32"/>
-        </w:rPr>
-        <w:t>BookScrabbleHandler</w:t>
-      </w:r>
-      <w:r>
-        <w:rPr>
-          <w:sz w:val="32"/>
-          <w:szCs w:val="32"/>
-          <w:lang/>
-        </w:rPr>
-        <w:t xml:space="preserve"> – class that used for handling </w:t>
-      </w:r>
-      <w:r>
-        <w:rPr>
-          <w:sz w:val="32"/>
-          <w:szCs w:val="32"/>
-          <w:lang/>
-        </w:rPr>
-        <w:t>the host's requests</w:t>
-      </w:r>
-      <w:r>
-        <w:rPr>
-          <w:sz w:val="32"/>
-          <w:szCs w:val="32"/>
-          <w:lang/>
-        </w:rPr>
-        <w:t xml:space="preserve"> (proper words, checking in the dictionary).</w:t>
-      </w:r>
-    </w:p>
-    <w:p>
-      <w:pPr>
-        <w:pStyle w:val="ListParagraph"/>
-        <w:numPr>
-          <w:ilvl w:val="0"/>
-          <w:numId w:val="2"/>
-        </w:numPr>
-        <w:bidi w:val="0"/>
-        <w:jc w:val="both"/>
-        <w:rPr>
-          <w:sz w:val="32"/>
-          <w:szCs w:val="32"/>
-          <w:lang/>
-        </w:rPr>
-      </w:pPr>
-      <w:r>
-        <w:rPr>
-          <w:sz w:val="32"/>
-          <w:szCs w:val="32"/>
-          <w:lang/>
-        </w:rPr>
-        <w:t>HostManager – this class is responsible for the game managemnet.</w:t>
-      </w:r>
-    </w:p>
-    <w:p>
-      <w:pPr>
-        <w:pStyle w:val="ListParagraph"/>
-        <w:numPr>
-          <w:ilvl w:val="0"/>
-          <w:numId w:val="2"/>
-        </w:numPr>
-        <w:bidi w:val="0"/>
-        <w:jc w:val="both"/>
-        <w:rPr>
-          <w:sz w:val="32"/>
-          <w:szCs w:val="32"/>
-          <w:lang/>
-        </w:rPr>
-      </w:pPr>
-      <w:r>
-        <w:rPr>
-          <w:sz w:val="32"/>
-          <w:szCs w:val="32"/>
-          <w:lang/>
-        </w:rPr>
-        <w:t xml:space="preserve">dicManager - </w:t>
-      </w:r>
-      <w:r>
-        <w:rPr>
-          <w:sz w:val="32"/>
-          <w:szCs w:val="32"/>
-          <w:lang/>
-        </w:rPr>
-        <w:t xml:space="preserve">this class is responsible for the </w:t>
-      </w:r>
-      <w:r>
-        <w:rPr>
-          <w:sz w:val="32"/>
-          <w:szCs w:val="32"/>
-          <w:lang/>
-        </w:rPr>
-        <w:t>dictinary</w:t>
-      </w:r>
-      <w:r>
-        <w:rPr>
-          <w:sz w:val="32"/>
-          <w:szCs w:val="32"/>
-          <w:lang/>
-        </w:rPr>
-        <w:t xml:space="preserve"> managemnet.</w:t>
-      </w:r>
-    </w:p>
-    <w:p>
-      <w:pPr>
-        <w:pStyle w:val="ListParagraph"/>
-        <w:numPr>
-          <w:ilvl w:val="0"/>
-          <w:numId w:val="2"/>
-        </w:numPr>
-        <w:bidi w:val="0"/>
-        <w:jc w:val="both"/>
-        <w:rPr>
-          <w:sz w:val="32"/>
-          <w:szCs w:val="32"/>
-          <w:lang/>
-        </w:rPr>
-      </w:pPr>
-      <w:r>
-        <w:rPr>
-          <w:sz w:val="32"/>
-          <w:szCs w:val="32"/>
-          <w:lang/>
-        </w:rPr>
-        <w:t xml:space="preserve">We also have classes the used for the management of the </w:t>
-      </w:r>
-      <w:r>
-        <w:rPr>
-          <w:sz w:val="32"/>
-          <w:szCs w:val="32"/>
-          <w:lang/>
-        </w:rPr>
-        <w:t>calender and the tiles form the game.</w:t>
-      </w:r>
-    </w:p>
-    <w:p>
-      <w:pPr>
-        <w:bidi w:val="0"/>
-        <w:jc w:val="both"/>
+        </w:rPr>
+        <w:t>A</w:t>
+      </w:r>
+      <w:r>
         <w:rPr>
           <w:b/>
           <w:bCs/>
           <w:sz w:val="32"/>
           <w:szCs w:val="32"/>
           <w:u w:val="single"/>
-          <w:lang/>
-        </w:rPr>
-      </w:pPr>
-      <w:r>
+        </w:rPr>
+        <w:t>dvanced Programing Project</w:t>
+      </w:r>
+    </w:p>
+    <w:p>
+      <w:pPr>
+        <w:jc w:val="right"/>
         <w:rPr>
           <w:b/>
           <w:bCs/>
-          <w:sz w:val="32"/>
-          <w:szCs w:val="32"/>
+          <w:sz w:val="24"/>
+          <w:szCs w:val="24"/>
           <w:u w:val="single"/>
-          <w:lang/>
-        </w:rPr>
-        <w:t>Client side:</w:t>
-      </w:r>
-    </w:p>
-    <w:p>
-      <w:pPr>
-        <w:bidi w:val="0"/>
-        <w:jc w:val="both"/>
-        <w:rPr>
-          <w:sz w:val="32"/>
-          <w:szCs w:val="32"/>
-          <w:lang/>
-        </w:rPr>
-      </w:pPr>
-      <w:r>
-        <w:rPr>
-          <w:sz w:val="32"/>
-          <w:szCs w:val="32"/>
-          <w:lang/>
-        </w:rPr>
-        <w:t>Built in MVVM architicture.</w:t>
-      </w:r>
-    </w:p>
-    <w:p>
-      <w:pPr>
-        <w:bidi w:val="0"/>
-        <w:jc w:val="both"/>
+        </w:rPr>
+      </w:pPr>
+      <w:r>
         <w:rPr>
           <w:b/>
           <w:bCs/>
-          <w:lang/>
-        </w:rPr>
-      </w:pPr>
-      <w:r>
+          <w:sz w:val="24"/>
+          <w:szCs w:val="24"/>
+          <w:u w:val="single"/>
+        </w:rPr>
+        <w:t>Server Side:</w:t>
+      </w:r>
+    </w:p>
+    <w:p>
+      <w:pPr>
+        <w:jc w:val="right"/>
+        <w:rPr>
+          <w:sz w:val="24"/>
+          <w:szCs w:val="24"/>
+        </w:rPr>
+      </w:pPr>
+      <w:r>
+        <w:rPr>
+          <w:sz w:val="24"/>
+          <w:szCs w:val="24"/>
+        </w:rPr>
+        <w:t>Includes all the classes of the server.</w:t>
+      </w:r>
+    </w:p>
+    <w:p>
+      <w:pPr>
+        <w:pStyle w:val="a3"/>
+        <w:numPr>
+          <w:ilvl w:val="0"/>
+          <w:numId w:val="2"/>
+        </w:numPr>
+        <w:bidi w:val="0"/>
+        <w:jc w:val="both"/>
+        <w:rPr>
+          <w:sz w:val="24"/>
+          <w:szCs w:val="24"/>
+        </w:rPr>
+      </w:pPr>
+      <w:proofErr w:type="spellStart"/>
+      <w:r>
+        <w:rPr>
+          <w:sz w:val="24"/>
+          <w:szCs w:val="24"/>
+        </w:rPr>
+        <w:t>MyServer</w:t>
+      </w:r>
+      <w:proofErr w:type="spellEnd"/>
+      <w:r>
+        <w:rPr>
+          <w:sz w:val="24"/>
+          <w:szCs w:val="24"/>
+        </w:rPr>
+        <w:t xml:space="preserve"> – General Server's class, we use it for the game's server. Has the ability to construct a Server and get requests from the clients.</w:t>
+      </w:r>
+    </w:p>
+    <w:p>
+      <w:pPr>
+        <w:pStyle w:val="a3"/>
+        <w:numPr>
+          <w:ilvl w:val="0"/>
+          <w:numId w:val="2"/>
+        </w:numPr>
+        <w:bidi w:val="0"/>
+        <w:jc w:val="both"/>
+        <w:rPr>
+          <w:sz w:val="24"/>
+          <w:szCs w:val="24"/>
+        </w:rPr>
+      </w:pPr>
+      <w:proofErr w:type="spellStart"/>
+      <w:r>
+        <w:rPr>
+          <w:sz w:val="24"/>
+          <w:szCs w:val="24"/>
+        </w:rPr>
+        <w:t>MyHostServer</w:t>
+      </w:r>
+      <w:proofErr w:type="spellEnd"/>
+      <w:r>
+        <w:rPr>
+          <w:sz w:val="24"/>
+          <w:szCs w:val="24"/>
+        </w:rPr>
+        <w:t xml:space="preserve"> – class for host Server, has the socket's list and the ability to communicate with the clients.</w:t>
+      </w:r>
+    </w:p>
+    <w:p>
+      <w:pPr>
+        <w:pStyle w:val="a3"/>
+        <w:numPr>
+          <w:ilvl w:val="0"/>
+          <w:numId w:val="2"/>
+        </w:numPr>
+        <w:bidi w:val="0"/>
+        <w:jc w:val="both"/>
+        <w:rPr>
+          <w:sz w:val="24"/>
+          <w:szCs w:val="24"/>
+        </w:rPr>
+      </w:pPr>
+      <w:r>
+        <w:rPr>
+          <w:sz w:val="24"/>
+          <w:szCs w:val="24"/>
+        </w:rPr>
+        <w:t>Handlers:</w:t>
+      </w:r>
+    </w:p>
+    <w:p>
+      <w:pPr>
+        <w:pStyle w:val="a3"/>
+        <w:bidi w:val="0"/>
+        <w:jc w:val="both"/>
+        <w:rPr>
+          <w:sz w:val="24"/>
+          <w:szCs w:val="24"/>
+        </w:rPr>
+      </w:pPr>
+      <w:proofErr w:type="spellStart"/>
+      <w:r>
+        <w:rPr>
+          <w:sz w:val="24"/>
+          <w:szCs w:val="24"/>
+        </w:rPr>
+        <w:t>GusetHandler</w:t>
+      </w:r>
+      <w:proofErr w:type="spellEnd"/>
+      <w:r>
+        <w:rPr>
+          <w:sz w:val="24"/>
+          <w:szCs w:val="24"/>
+        </w:rPr>
+        <w:t xml:space="preserve"> – class that used for handling the </w:t>
+      </w:r>
+      <w:proofErr w:type="spellStart"/>
+      <w:r>
+        <w:rPr>
+          <w:sz w:val="24"/>
+          <w:szCs w:val="24"/>
+        </w:rPr>
+        <w:t>players's</w:t>
+      </w:r>
+      <w:proofErr w:type="spellEnd"/>
+      <w:r>
+        <w:rPr>
+          <w:sz w:val="24"/>
+          <w:szCs w:val="24"/>
+        </w:rPr>
+        <w:t xml:space="preserve"> requests.</w:t>
+      </w:r>
+    </w:p>
+    <w:p>
+      <w:pPr>
+        <w:pStyle w:val="a3"/>
+        <w:bidi w:val="0"/>
+        <w:jc w:val="both"/>
+        <w:rPr>
+          <w:sz w:val="24"/>
+          <w:szCs w:val="24"/>
+        </w:rPr>
+      </w:pPr>
+      <w:proofErr w:type="spellStart"/>
+      <w:r>
+        <w:rPr>
+          <w:sz w:val="24"/>
+          <w:szCs w:val="24"/>
+        </w:rPr>
+        <w:t>BookScrabbleHandler</w:t>
+      </w:r>
+      <w:proofErr w:type="spellEnd"/>
+      <w:r>
+        <w:rPr>
+          <w:sz w:val="24"/>
+          <w:szCs w:val="24"/>
+        </w:rPr>
+        <w:t xml:space="preserve"> – class that used for handling </w:t>
+      </w:r>
+      <w:r>
+        <w:rPr>
+          <w:sz w:val="24"/>
+          <w:szCs w:val="24"/>
+        </w:rPr>
+        <w:t>the host's requests</w:t>
+      </w:r>
+      <w:r>
+        <w:rPr>
+          <w:sz w:val="24"/>
+          <w:szCs w:val="24"/>
+        </w:rPr>
+        <w:t xml:space="preserve"> (proper words, checking in the dictionary).</w:t>
+      </w:r>
+    </w:p>
+    <w:p>
+      <w:pPr>
+        <w:pStyle w:val="a3"/>
+        <w:numPr>
+          <w:ilvl w:val="0"/>
+          <w:numId w:val="2"/>
+        </w:numPr>
+        <w:bidi w:val="0"/>
+        <w:jc w:val="both"/>
+        <w:rPr>
+          <w:sz w:val="24"/>
+          <w:szCs w:val="24"/>
+        </w:rPr>
+      </w:pPr>
+      <w:proofErr w:type="spellStart"/>
+      <w:r>
+        <w:rPr>
+          <w:sz w:val="24"/>
+          <w:szCs w:val="24"/>
+        </w:rPr>
+        <w:t>HostManager</w:t>
+      </w:r>
+      <w:proofErr w:type="spellEnd"/>
+      <w:r>
+        <w:rPr>
+          <w:sz w:val="24"/>
+          <w:szCs w:val="24"/>
+        </w:rPr>
+        <w:t xml:space="preserve"> – this class is responsible for the game </w:t>
+      </w:r>
+      <w:proofErr w:type="spellStart"/>
+      <w:r>
+        <w:rPr>
+          <w:sz w:val="24"/>
+          <w:szCs w:val="24"/>
+        </w:rPr>
+        <w:t>managemnet</w:t>
+      </w:r>
+      <w:proofErr w:type="spellEnd"/>
+      <w:r>
+        <w:rPr>
+          <w:sz w:val="24"/>
+          <w:szCs w:val="24"/>
+        </w:rPr>
+        <w:t>.</w:t>
+      </w:r>
+    </w:p>
+    <w:p>
+      <w:pPr>
+        <w:pStyle w:val="a3"/>
+        <w:numPr>
+          <w:ilvl w:val="0"/>
+          <w:numId w:val="2"/>
+        </w:numPr>
+        <w:bidi w:val="0"/>
+        <w:jc w:val="both"/>
+        <w:rPr>
+          <w:sz w:val="24"/>
+          <w:szCs w:val="24"/>
+        </w:rPr>
+      </w:pPr>
+      <w:proofErr w:type="spellStart"/>
+      <w:r>
+        <w:rPr>
+          <w:sz w:val="24"/>
+          <w:szCs w:val="24"/>
+        </w:rPr>
+        <w:t>dicManager</w:t>
+      </w:r>
+      <w:proofErr w:type="spellEnd"/>
+      <w:r>
+        <w:rPr>
+          <w:sz w:val="24"/>
+          <w:szCs w:val="24"/>
+        </w:rPr>
+        <w:t xml:space="preserve"> - this class is responsible for the </w:t>
+      </w:r>
+      <w:proofErr w:type="spellStart"/>
+      <w:r>
+        <w:rPr>
+          <w:sz w:val="24"/>
+          <w:szCs w:val="24"/>
+        </w:rPr>
+        <w:t>dictinary</w:t>
+      </w:r>
+      <w:proofErr w:type="spellEnd"/>
+      <w:r>
+        <w:rPr>
+          <w:sz w:val="24"/>
+          <w:szCs w:val="24"/>
+        </w:rPr>
+        <w:t xml:space="preserve"> </w:t>
+      </w:r>
+      <w:proofErr w:type="spellStart"/>
+      <w:r>
+        <w:rPr>
+          <w:sz w:val="24"/>
+          <w:szCs w:val="24"/>
+        </w:rPr>
+        <w:t>managemnet</w:t>
+      </w:r>
+      <w:proofErr w:type="spellEnd"/>
+      <w:r>
+        <w:rPr>
+          <w:sz w:val="24"/>
+          <w:szCs w:val="24"/>
+        </w:rPr>
+        <w:t>.</w:t>
+      </w:r>
+    </w:p>
+    <w:p>
+      <w:pPr>
+        <w:pStyle w:val="a3"/>
+        <w:numPr>
+          <w:ilvl w:val="0"/>
+          <w:numId w:val="2"/>
+        </w:numPr>
+        <w:bidi w:val="0"/>
+        <w:jc w:val="both"/>
+        <w:rPr>
+          <w:sz w:val="24"/>
+          <w:szCs w:val="24"/>
+        </w:rPr>
+      </w:pPr>
+      <w:r>
+        <w:rPr>
+          <w:sz w:val="24"/>
+          <w:szCs w:val="24"/>
+        </w:rPr>
+        <w:t xml:space="preserve">We also have classes the used for the management of the </w:t>
+      </w:r>
+      <w:proofErr w:type="spellStart"/>
+      <w:r>
+        <w:rPr>
+          <w:sz w:val="24"/>
+          <w:szCs w:val="24"/>
+        </w:rPr>
+        <w:t>calender</w:t>
+      </w:r>
+      <w:proofErr w:type="spellEnd"/>
+      <w:r>
+        <w:rPr>
+          <w:sz w:val="24"/>
+          <w:szCs w:val="24"/>
+        </w:rPr>
+        <w:t xml:space="preserve"> and the tiles form the game.</w:t>
+      </w:r>
+    </w:p>
+    <w:p>
+      <w:pPr>
+        <w:bidi w:val="0"/>
+        <w:jc w:val="both"/>
         <w:rPr>
           <w:b/>
           <w:bCs/>
-          <w:sz w:val="32"/>
-          <w:szCs w:val="32"/>
-          <w:lang/>
-        </w:rPr>
-        <w:t>Model</w:t>
-      </w:r>
-      <w:r>
+          <w:sz w:val="24"/>
+          <w:szCs w:val="24"/>
+          <w:u w:val="single"/>
+        </w:rPr>
+      </w:pPr>
+    </w:p>
+    <w:p>
+      <w:pPr>
+        <w:bidi w:val="0"/>
+        <w:jc w:val="both"/>
         <w:rPr>
           <w:b/>
           <w:bCs/>
-          <w:sz w:val="32"/>
-          <w:szCs w:val="32"/>
-          <w:lang/>
-        </w:rPr>
-        <w:t xml:space="preserve"> Layer</w:t>
-      </w:r>
+          <w:sz w:val="24"/>
+          <w:szCs w:val="24"/>
+          <w:u w:val="single"/>
+        </w:rPr>
+      </w:pPr>
       <w:r>
         <w:rPr>
           <w:b/>
           <w:bCs/>
-          <w:sz w:val="32"/>
-          <w:szCs w:val="32"/>
-          <w:lang/>
-        </w:rPr>
-        <w:t>:</w:t>
-      </w:r>
-    </w:p>
-    <w:p>
-      <w:pPr>
-        <w:pStyle w:val="ListParagraph"/>
+          <w:sz w:val="24"/>
+          <w:szCs w:val="24"/>
+          <w:u w:val="single"/>
+        </w:rPr>
+        <w:t>Client side:</w:t>
+      </w:r>
+    </w:p>
+    <w:p>
+      <w:pPr>
+        <w:bidi w:val="0"/>
+        <w:jc w:val="both"/>
+        <w:rPr>
+          <w:sz w:val="24"/>
+          <w:szCs w:val="24"/>
+        </w:rPr>
+      </w:pPr>
+      <w:r>
+        <w:rPr>
+          <w:sz w:val="24"/>
+          <w:szCs w:val="24"/>
+        </w:rPr>
+        <w:t xml:space="preserve">Built in MVVM </w:t>
+      </w:r>
+      <w:proofErr w:type="spellStart"/>
+      <w:r>
+        <w:rPr>
+          <w:sz w:val="24"/>
+          <w:szCs w:val="24"/>
+        </w:rPr>
+        <w:t>architicture</w:t>
+      </w:r>
+      <w:proofErr w:type="spellEnd"/>
+      <w:r>
+        <w:rPr>
+          <w:sz w:val="24"/>
+          <w:szCs w:val="24"/>
+        </w:rPr>
+        <w:t>.</w:t>
+      </w:r>
+    </w:p>
+    <w:p>
+      <w:pPr>
+        <w:bidi w:val="0"/>
+        <w:jc w:val="both"/>
+        <w:rPr>
+          <w:b/>
+          <w:bCs/>
+          <w:sz w:val="18"/>
+          <w:szCs w:val="18"/>
+        </w:rPr>
+      </w:pPr>
+      <w:r>
+        <w:rPr>
+          <w:b/>
+          <w:bCs/>
+          <w:sz w:val="24"/>
+          <w:szCs w:val="24"/>
+        </w:rPr>
+        <w:t>Model Layer:</w:t>
+      </w:r>
+    </w:p>
+    <w:p>
+      <w:pPr>
+        <w:pStyle w:val="a3"/>
         <w:numPr>
           <w:ilvl w:val="0"/>
           <w:numId w:val="3"/>
@@ -415,23 +490,30 @@
         <w:bidi w:val="0"/>
         <w:jc w:val="both"/>
         <w:rPr>
-          <w:sz w:val="32"/>
-          <w:szCs w:val="32"/>
-          <w:lang/>
-        </w:rPr>
-      </w:pPr>
-      <w:r>
-        <w:rPr>
-          <w:sz w:val="32"/>
-          <w:szCs w:val="32"/>
-          <w:lang/>
-        </w:rPr>
-        <w:t>PlayerModel: our Main class of this layer, contains all the data and methods for each player of the game.</w:t>
-      </w:r>
-    </w:p>
-    <w:p>
-      <w:pPr>
-        <w:pStyle w:val="ListParagraph"/>
+          <w:sz w:val="24"/>
+          <w:szCs w:val="24"/>
+        </w:rPr>
+      </w:pPr>
+      <w:proofErr w:type="spellStart"/>
+      <w:r>
+        <w:rPr>
+          <w:sz w:val="24"/>
+          <w:szCs w:val="24"/>
+        </w:rPr>
+        <w:t>PlayerModel</w:t>
+      </w:r>
+      <w:proofErr w:type="spellEnd"/>
+      <w:r>
+        <w:rPr>
+          <w:sz w:val="24"/>
+          <w:szCs w:val="24"/>
+        </w:rPr>
+        <w:t>: our Main class of this layer, contains all the data and methods for each player of the game.</w:t>
+      </w:r>
+    </w:p>
+    <w:p>
+      <w:pPr>
+        <w:pStyle w:val="a3"/>
         <w:numPr>
           <w:ilvl w:val="0"/>
           <w:numId w:val="3"/>
@@ -439,39 +521,76 @@
         <w:bidi w:val="0"/>
         <w:jc w:val="both"/>
         <w:rPr>
-          <w:sz w:val="32"/>
-          <w:szCs w:val="32"/>
-          <w:lang/>
-        </w:rPr>
-      </w:pPr>
-      <w:r>
-        <w:rPr>
-          <w:sz w:val="32"/>
-          <w:szCs w:val="32"/>
-          <w:lang/>
-        </w:rPr>
-        <w:t xml:space="preserve">HostModeModel – extention for PlayerModel class, this class is </w:t>
-      </w:r>
-      <w:r>
-        <w:rPr>
-          <w:sz w:val="32"/>
-          <w:szCs w:val="32"/>
-          <w:lang/>
+          <w:sz w:val="24"/>
+          <w:szCs w:val="24"/>
+        </w:rPr>
+      </w:pPr>
+      <w:proofErr w:type="spellStart"/>
+      <w:r>
+        <w:rPr>
+          <w:sz w:val="24"/>
+          <w:szCs w:val="24"/>
+        </w:rPr>
+        <w:t>HostModeModel</w:t>
+      </w:r>
+      <w:proofErr w:type="spellEnd"/>
+      <w:r>
+        <w:rPr>
+          <w:sz w:val="24"/>
+          <w:szCs w:val="24"/>
+        </w:rPr>
+        <w:t xml:space="preserve"> – </w:t>
+      </w:r>
+      <w:proofErr w:type="spellStart"/>
+      <w:r>
+        <w:rPr>
+          <w:sz w:val="24"/>
+          <w:szCs w:val="24"/>
+        </w:rPr>
+        <w:t>extention</w:t>
+      </w:r>
+      <w:proofErr w:type="spellEnd"/>
+      <w:r>
+        <w:rPr>
+          <w:sz w:val="24"/>
+          <w:szCs w:val="24"/>
+        </w:rPr>
+        <w:t xml:space="preserve"> for </w:t>
+      </w:r>
+      <w:proofErr w:type="spellStart"/>
+      <w:r>
+        <w:rPr>
+          <w:sz w:val="24"/>
+          <w:szCs w:val="24"/>
+        </w:rPr>
+        <w:t>PlayerModel</w:t>
+      </w:r>
+      <w:proofErr w:type="spellEnd"/>
+      <w:r>
+        <w:rPr>
+          <w:sz w:val="24"/>
+          <w:szCs w:val="24"/>
+        </w:rPr>
+        <w:t xml:space="preserve"> class, this class is </w:t>
+      </w:r>
+      <w:r>
+        <w:rPr>
+          <w:sz w:val="24"/>
+          <w:szCs w:val="24"/>
         </w:rPr>
         <w:t xml:space="preserve">intended </w:t>
       </w:r>
       <w:r>
         <w:rPr>
-          <w:sz w:val="32"/>
-          <w:szCs w:val="32"/>
-          <w:lang/>
+          <w:sz w:val="24"/>
+          <w:szCs w:val="24"/>
         </w:rPr>
         <w:t>for the hosting player.</w:t>
       </w:r>
     </w:p>
     <w:p>
       <w:pPr>
-        <w:pStyle w:val="ListParagraph"/>
+        <w:pStyle w:val="a3"/>
         <w:numPr>
           <w:ilvl w:val="0"/>
           <w:numId w:val="3"/>
@@ -479,79 +598,76 @@
         <w:bidi w:val="0"/>
         <w:jc w:val="both"/>
         <w:rPr>
-          <w:sz w:val="32"/>
-          <w:szCs w:val="32"/>
-          <w:lang/>
-        </w:rPr>
-      </w:pPr>
-      <w:r>
-        <w:rPr>
-          <w:sz w:val="32"/>
-          <w:szCs w:val="32"/>
-          <w:lang/>
-        </w:rPr>
-        <w:t xml:space="preserve">GuestModeModel - </w:t>
-      </w:r>
-      <w:r>
-        <w:rPr>
-          <w:sz w:val="32"/>
-          <w:szCs w:val="32"/>
-          <w:lang/>
-        </w:rPr>
-        <w:t xml:space="preserve">extention for PlayerModel class, this class is </w:t>
-      </w:r>
-      <w:r>
-        <w:rPr>
-          <w:sz w:val="32"/>
-          <w:szCs w:val="32"/>
-          <w:lang/>
+          <w:sz w:val="24"/>
+          <w:szCs w:val="24"/>
+        </w:rPr>
+      </w:pPr>
+      <w:proofErr w:type="spellStart"/>
+      <w:r>
+        <w:rPr>
+          <w:sz w:val="24"/>
+          <w:szCs w:val="24"/>
+        </w:rPr>
+        <w:t>GuestModeModel</w:t>
+      </w:r>
+      <w:proofErr w:type="spellEnd"/>
+      <w:r>
+        <w:rPr>
+          <w:sz w:val="24"/>
+          <w:szCs w:val="24"/>
+        </w:rPr>
+        <w:t xml:space="preserve"> - </w:t>
+      </w:r>
+      <w:proofErr w:type="spellStart"/>
+      <w:r>
+        <w:rPr>
+          <w:sz w:val="24"/>
+          <w:szCs w:val="24"/>
+        </w:rPr>
+        <w:t>extention</w:t>
+      </w:r>
+      <w:proofErr w:type="spellEnd"/>
+      <w:r>
+        <w:rPr>
+          <w:sz w:val="24"/>
+          <w:szCs w:val="24"/>
+        </w:rPr>
+        <w:t xml:space="preserve"> for </w:t>
+      </w:r>
+      <w:proofErr w:type="spellStart"/>
+      <w:r>
+        <w:rPr>
+          <w:sz w:val="24"/>
+          <w:szCs w:val="24"/>
+        </w:rPr>
+        <w:t>PlayerModel</w:t>
+      </w:r>
+      <w:proofErr w:type="spellEnd"/>
+      <w:r>
+        <w:rPr>
+          <w:sz w:val="24"/>
+          <w:szCs w:val="24"/>
+        </w:rPr>
+        <w:t xml:space="preserve"> class, this class is </w:t>
+      </w:r>
+      <w:r>
+        <w:rPr>
+          <w:sz w:val="24"/>
+          <w:szCs w:val="24"/>
         </w:rPr>
         <w:t xml:space="preserve">intended </w:t>
       </w:r>
       <w:r>
         <w:rPr>
-          <w:sz w:val="32"/>
-          <w:szCs w:val="32"/>
-          <w:lang/>
-        </w:rPr>
-        <w:t xml:space="preserve">for the </w:t>
-      </w:r>
-      <w:r>
-        <w:rPr>
-          <w:sz w:val="32"/>
-          <w:szCs w:val="32"/>
-          <w:lang/>
-        </w:rPr>
-        <w:t xml:space="preserve">other </w:t>
-      </w:r>
-      <w:r>
-        <w:rPr>
-          <w:sz w:val="32"/>
-          <w:szCs w:val="32"/>
-          <w:lang/>
-        </w:rPr>
-        <w:t>player</w:t>
-      </w:r>
-      <w:r>
-        <w:rPr>
-          <w:sz w:val="32"/>
-          <w:szCs w:val="32"/>
-          <w:lang/>
-        </w:rPr>
-        <w:t>s</w:t>
-      </w:r>
-      <w:r>
-        <w:rPr>
-          <w:sz w:val="32"/>
-          <w:szCs w:val="32"/>
-          <w:lang/>
-        </w:rPr>
-        <w:t>.</w:t>
-      </w:r>
-    </w:p>
-    <w:p>
-      <w:pPr>
-        <w:pStyle w:val="ListParagraph"/>
+          <w:sz w:val="24"/>
+          <w:szCs w:val="24"/>
+        </w:rPr>
+        <w:t>for the other players.</w:t>
+      </w:r>
+    </w:p>
+    <w:p>
+      <w:pPr>
+        <w:pStyle w:val="a3"/>
         <w:numPr>
           <w:ilvl w:val="0"/>
           <w:numId w:val="3"/>
@@ -559,23 +675,30 @@
         <w:bidi w:val="0"/>
         <w:jc w:val="both"/>
         <w:rPr>
-          <w:sz w:val="32"/>
-          <w:szCs w:val="32"/>
-          <w:lang/>
-        </w:rPr>
-      </w:pPr>
-      <w:r>
-        <w:rPr>
-          <w:sz w:val="32"/>
-          <w:szCs w:val="32"/>
-          <w:lang/>
-        </w:rPr>
-        <w:t>MenuModel – contains methods that relevant to the menu screen which opens at the starting of the game.</w:t>
-      </w:r>
-    </w:p>
-    <w:p>
-      <w:pPr>
-        <w:pStyle w:val="ListParagraph"/>
+          <w:sz w:val="24"/>
+          <w:szCs w:val="24"/>
+        </w:rPr>
+      </w:pPr>
+      <w:proofErr w:type="spellStart"/>
+      <w:r>
+        <w:rPr>
+          <w:sz w:val="24"/>
+          <w:szCs w:val="24"/>
+        </w:rPr>
+        <w:t>MenuModel</w:t>
+      </w:r>
+      <w:proofErr w:type="spellEnd"/>
+      <w:r>
+        <w:rPr>
+          <w:sz w:val="24"/>
+          <w:szCs w:val="24"/>
+        </w:rPr>
+        <w:t xml:space="preserve"> – contains methods that relevant to the menu screen which opens at the starting of the game.</w:t>
+      </w:r>
+    </w:p>
+    <w:p>
+      <w:pPr>
+        <w:pStyle w:val="a3"/>
         <w:numPr>
           <w:ilvl w:val="0"/>
           <w:numId w:val="3"/>
@@ -583,18 +706,15 @@
         <w:bidi w:val="0"/>
         <w:jc w:val="both"/>
         <w:rPr>
-          <w:sz w:val="32"/>
-          <w:szCs w:val="32"/>
-          <w:lang/>
-        </w:rPr>
-      </w:pPr>
-      <w:r>
-        <w:rPr>
-          <w:sz w:val="32"/>
-          <w:szCs w:val="32"/>
-          <w:lang/>
-        </w:rPr>
-        <w:lastRenderedPageBreak/>
+          <w:sz w:val="24"/>
+          <w:szCs w:val="24"/>
+        </w:rPr>
+      </w:pPr>
+      <w:r>
+        <w:rPr>
+          <w:sz w:val="24"/>
+          <w:szCs w:val="24"/>
+        </w:rPr>
         <w:t>Service – class that has service methods which help with casting.</w:t>
       </w:r>
     </w:p>
@@ -605,20 +725,18 @@
         <w:rPr>
           <w:b/>
           <w:bCs/>
-          <w:sz w:val="32"/>
-          <w:szCs w:val="32"/>
+          <w:sz w:val="24"/>
+          <w:szCs w:val="24"/>
           <w:u w:val="single"/>
-          <w:lang/>
         </w:rPr>
       </w:pPr>
       <w:r>
         <w:rPr>
           <w:b/>
           <w:bCs/>
-          <w:sz w:val="32"/>
-          <w:szCs w:val="32"/>
+          <w:sz w:val="24"/>
+          <w:szCs w:val="24"/>
           <w:u w:val="single"/>
-          <w:lang/>
         </w:rPr>
         <w:t>View Layer:</w:t>
       </w:r>
@@ -628,16 +746,14 @@
         <w:bidi w:val="0"/>
         <w:jc w:val="both"/>
         <w:rPr>
-          <w:sz w:val="32"/>
-          <w:szCs w:val="32"/>
-          <w:lang/>
-        </w:rPr>
-      </w:pPr>
-      <w:r>
-        <w:rPr>
-          <w:sz w:val="32"/>
-          <w:szCs w:val="32"/>
-          <w:lang/>
+          <w:sz w:val="24"/>
+          <w:szCs w:val="24"/>
+        </w:rPr>
+      </w:pPr>
+      <w:r>
+        <w:rPr>
+          <w:sz w:val="24"/>
+          <w:szCs w:val="24"/>
         </w:rPr>
         <w:t>This layer represents the display and the UI of the application.</w:t>
       </w:r>
@@ -647,16 +763,14 @@
         <w:bidi w:val="0"/>
         <w:jc w:val="both"/>
         <w:rPr>
-          <w:sz w:val="32"/>
-          <w:szCs w:val="32"/>
-          <w:lang/>
-        </w:rPr>
-      </w:pPr>
-      <w:r>
-        <w:rPr>
-          <w:sz w:val="32"/>
-          <w:szCs w:val="32"/>
-          <w:lang/>
+          <w:sz w:val="24"/>
+          <w:szCs w:val="24"/>
+        </w:rPr>
+      </w:pPr>
+      <w:r>
+        <w:rPr>
+          <w:sz w:val="24"/>
+          <w:szCs w:val="24"/>
         </w:rPr>
         <w:t>We have two parts in this layer:</w:t>
       </w:r>
@@ -666,67 +780,100 @@
         <w:bidi w:val="0"/>
         <w:jc w:val="both"/>
         <w:rPr>
-          <w:sz w:val="32"/>
-          <w:szCs w:val="32"/>
-          <w:lang/>
-        </w:rPr>
-      </w:pPr>
-      <w:r>
-        <w:rPr>
-          <w:sz w:val="32"/>
-          <w:szCs w:val="32"/>
-          <w:lang/>
-        </w:rPr>
-        <w:t>FXML files – this files includes the display that the clients see.</w:t>
-      </w:r>
-    </w:p>
-    <w:p>
-      <w:pPr>
-        <w:bidi w:val="0"/>
-        <w:jc w:val="both"/>
-        <w:rPr>
-          <w:sz w:val="32"/>
-          <w:szCs w:val="32"/>
-          <w:lang/>
-        </w:rPr>
-      </w:pPr>
-      <w:r>
-        <w:rPr>
-          <w:sz w:val="32"/>
-          <w:szCs w:val="32"/>
-          <w:lang/>
-        </w:rPr>
-        <w:t xml:space="preserve">ViewController classes – these classes includes the methods that are </w:t>
-      </w:r>
-      <w:r>
-        <w:rPr>
-          <w:sz w:val="32"/>
-          <w:szCs w:val="32"/>
-          <w:lang/>
+          <w:sz w:val="24"/>
+          <w:szCs w:val="24"/>
+        </w:rPr>
+      </w:pPr>
+      <w:r>
+        <w:rPr>
+          <w:sz w:val="24"/>
+          <w:szCs w:val="24"/>
+        </w:rPr>
+        <w:t xml:space="preserve">FXML files – </w:t>
+      </w:r>
+      <w:proofErr w:type="gramStart"/>
+      <w:r>
+        <w:rPr>
+          <w:sz w:val="24"/>
+          <w:szCs w:val="24"/>
+        </w:rPr>
+        <w:t>this files</w:t>
+      </w:r>
+      <w:proofErr w:type="gramEnd"/>
+      <w:r>
+        <w:rPr>
+          <w:sz w:val="24"/>
+          <w:szCs w:val="24"/>
+        </w:rPr>
+        <w:t xml:space="preserve"> includes the display that the clients see.</w:t>
+      </w:r>
+    </w:p>
+    <w:p>
+      <w:pPr>
+        <w:bidi w:val="0"/>
+        <w:jc w:val="both"/>
+        <w:rPr>
+          <w:sz w:val="24"/>
+          <w:szCs w:val="24"/>
+        </w:rPr>
+      </w:pPr>
+      <w:proofErr w:type="spellStart"/>
+      <w:r>
+        <w:rPr>
+          <w:sz w:val="24"/>
+          <w:szCs w:val="24"/>
+        </w:rPr>
+        <w:t>ViewController</w:t>
+      </w:r>
+      <w:proofErr w:type="spellEnd"/>
+      <w:r>
+        <w:rPr>
+          <w:sz w:val="24"/>
+          <w:szCs w:val="24"/>
+        </w:rPr>
+        <w:t xml:space="preserve"> classes – these classes </w:t>
+      </w:r>
+      <w:proofErr w:type="gramStart"/>
+      <w:r>
+        <w:rPr>
+          <w:sz w:val="24"/>
+          <w:szCs w:val="24"/>
+        </w:rPr>
+        <w:t>includes</w:t>
+      </w:r>
+      <w:proofErr w:type="gramEnd"/>
+      <w:r>
+        <w:rPr>
+          <w:sz w:val="24"/>
+          <w:szCs w:val="24"/>
+        </w:rPr>
+        <w:t xml:space="preserve"> the methods that are </w:t>
+      </w:r>
+      <w:r>
+        <w:rPr>
+          <w:sz w:val="24"/>
+          <w:szCs w:val="24"/>
         </w:rPr>
         <w:t>activated</w:t>
       </w:r>
       <w:r>
         <w:rPr>
-          <w:sz w:val="32"/>
-          <w:szCs w:val="32"/>
-          <w:lang/>
+          <w:sz w:val="24"/>
+          <w:szCs w:val="24"/>
         </w:rPr>
         <w:t xml:space="preserve"> after something is </w:t>
       </w:r>
       <w:r>
         <w:rPr>
-          <w:sz w:val="32"/>
-          <w:szCs w:val="32"/>
-          <w:lang/>
+          <w:sz w:val="24"/>
+          <w:szCs w:val="24"/>
         </w:rPr>
         <w:t xml:space="preserve">activated </w:t>
       </w:r>
       <w:r>
         <w:rPr>
-          <w:sz w:val="32"/>
-          <w:szCs w:val="32"/>
-          <w:lang/>
+          <w:sz w:val="24"/>
+          <w:szCs w:val="24"/>
         </w:rPr>
         <w:t>in the UI.</w:t>
       </w:r>
@@ -738,82 +885,176 @@
         <w:rPr>
           <w:b/>
           <w:bCs/>
-          <w:sz w:val="32"/>
-          <w:szCs w:val="32"/>
+          <w:sz w:val="24"/>
+          <w:szCs w:val="24"/>
           <w:u w:val="single"/>
-          <w:lang/>
-        </w:rPr>
-      </w:pPr>
-      <w:r>
+        </w:rPr>
+      </w:pPr>
+    </w:p>
+    <w:p>
+      <w:pPr>
+        <w:bidi w:val="0"/>
+        <w:jc w:val="both"/>
         <w:rPr>
           <w:b/>
           <w:bCs/>
-          <w:sz w:val="32"/>
-          <w:szCs w:val="32"/>
+          <w:sz w:val="24"/>
+          <w:szCs w:val="24"/>
           <w:u w:val="single"/>
-          <w:lang/>
-        </w:rPr>
-        <w:t>ViewModel Layer:</w:t>
-      </w:r>
-    </w:p>
-    <w:p>
-      <w:pPr>
-        <w:bidi w:val="0"/>
-        <w:jc w:val="both"/>
-        <w:rPr>
-          <w:sz w:val="32"/>
-          <w:szCs w:val="32"/>
-          <w:lang/>
-        </w:rPr>
-      </w:pPr>
-      <w:r>
-        <w:rPr>
-          <w:sz w:val="32"/>
-          <w:szCs w:val="32"/>
-          <w:lang/>
-        </w:rPr>
-        <w:t xml:space="preserve">The ViewModel layer works as a </w:t>
-      </w:r>
-      <w:r>
-        <w:rPr>
-          <w:sz w:val="32"/>
-          <w:szCs w:val="32"/>
-          <w:lang/>
+        </w:rPr>
+      </w:pPr>
+    </w:p>
+    <w:p>
+      <w:pPr>
+        <w:bidi w:val="0"/>
+        <w:jc w:val="both"/>
+        <w:rPr>
+          <w:b/>
+          <w:bCs/>
+          <w:sz w:val="24"/>
+          <w:szCs w:val="24"/>
+          <w:u w:val="single"/>
+        </w:rPr>
+      </w:pPr>
+      <w:proofErr w:type="spellStart"/>
+      <w:r>
+        <w:rPr>
+          <w:b/>
+          <w:bCs/>
+          <w:sz w:val="24"/>
+          <w:szCs w:val="24"/>
+          <w:u w:val="single"/>
+        </w:rPr>
+        <w:lastRenderedPageBreak/>
+        <w:t>ViewModel</w:t>
+      </w:r>
+      <w:proofErr w:type="spellEnd"/>
+      <w:r>
+        <w:rPr>
+          <w:b/>
+          <w:bCs/>
+          <w:sz w:val="24"/>
+          <w:szCs w:val="24"/>
+          <w:u w:val="single"/>
+        </w:rPr>
+        <w:t xml:space="preserve"> Layer:</w:t>
+      </w:r>
+    </w:p>
+    <w:p>
+      <w:pPr>
+        <w:bidi w:val="0"/>
+        <w:jc w:val="both"/>
+        <w:rPr>
+          <w:sz w:val="24"/>
+          <w:szCs w:val="24"/>
+        </w:rPr>
+      </w:pPr>
+      <w:r>
+        <w:rPr>
+          <w:sz w:val="24"/>
+          <w:szCs w:val="24"/>
+        </w:rPr>
+        <w:t xml:space="preserve">The </w:t>
+      </w:r>
+      <w:proofErr w:type="spellStart"/>
+      <w:r>
+        <w:rPr>
+          <w:sz w:val="24"/>
+          <w:szCs w:val="24"/>
+        </w:rPr>
+        <w:t>ViewModel</w:t>
+      </w:r>
+      <w:proofErr w:type="spellEnd"/>
+      <w:r>
+        <w:rPr>
+          <w:sz w:val="24"/>
+          <w:szCs w:val="24"/>
+        </w:rPr>
+        <w:t xml:space="preserve"> layer works as a </w:t>
+      </w:r>
+      <w:r>
+        <w:rPr>
+          <w:sz w:val="24"/>
+          <w:szCs w:val="24"/>
         </w:rPr>
         <w:t>mediator</w:t>
       </w:r>
       <w:r>
         <w:rPr>
-          <w:sz w:val="32"/>
-          <w:szCs w:val="32"/>
-          <w:lang/>
+          <w:sz w:val="24"/>
+          <w:szCs w:val="24"/>
         </w:rPr>
         <w:t xml:space="preserve"> between the Model and the View. It </w:t>
       </w:r>
       <w:r>
         <w:rPr>
-          <w:sz w:val="32"/>
-          <w:szCs w:val="32"/>
-          <w:lang/>
-        </w:rPr>
-        <w:t>contains the logic and has data and methods the the View is binded to. The ViewModel also gets data from the Model layer.</w:t>
-      </w:r>
-    </w:p>
-    <w:p>
-      <w:pPr>
-        <w:bidi w:val="0"/>
-        <w:jc w:val="both"/>
-        <w:rPr>
-          <w:sz w:val="32"/>
-          <w:szCs w:val="32"/>
-          <w:lang/>
-        </w:rPr>
-      </w:pPr>
-      <w:r>
-        <w:rPr>
-          <w:sz w:val="32"/>
-          <w:szCs w:val="32"/>
-          <w:lang/>
+          <w:sz w:val="24"/>
+          <w:szCs w:val="24"/>
+        </w:rPr>
+        <w:t xml:space="preserve">contains the logic and has data and methods the </w:t>
+      </w:r>
+      <w:proofErr w:type="spellStart"/>
+      <w:r>
+        <w:rPr>
+          <w:sz w:val="24"/>
+          <w:szCs w:val="24"/>
+        </w:rPr>
+        <w:t>the</w:t>
+      </w:r>
+      <w:proofErr w:type="spellEnd"/>
+      <w:r>
+        <w:rPr>
+          <w:sz w:val="24"/>
+          <w:szCs w:val="24"/>
+        </w:rPr>
+        <w:t xml:space="preserve"> View is </w:t>
+      </w:r>
+      <w:proofErr w:type="spellStart"/>
+      <w:r>
+        <w:rPr>
+          <w:sz w:val="24"/>
+          <w:szCs w:val="24"/>
+        </w:rPr>
+        <w:t>binded</w:t>
+      </w:r>
+      <w:proofErr w:type="spellEnd"/>
+      <w:r>
+        <w:rPr>
+          <w:sz w:val="24"/>
+          <w:szCs w:val="24"/>
+        </w:rPr>
+        <w:t xml:space="preserve"> to. The </w:t>
+      </w:r>
+      <w:proofErr w:type="spellStart"/>
+      <w:r>
+        <w:rPr>
+          <w:sz w:val="24"/>
+          <w:szCs w:val="24"/>
+        </w:rPr>
+        <w:t>ViewModel</w:t>
+      </w:r>
+      <w:proofErr w:type="spellEnd"/>
+      <w:r>
+        <w:rPr>
+          <w:sz w:val="24"/>
+          <w:szCs w:val="24"/>
+        </w:rPr>
+        <w:t xml:space="preserve"> also gets data from the Model layer.</w:t>
+      </w:r>
+    </w:p>
+    <w:p>
+      <w:pPr>
+        <w:bidi w:val="0"/>
+        <w:jc w:val="both"/>
+        <w:rPr>
+          <w:sz w:val="24"/>
+          <w:szCs w:val="24"/>
+        </w:rPr>
+      </w:pPr>
+      <w:r>
+        <w:rPr>
+          <w:sz w:val="24"/>
+          <w:szCs w:val="24"/>
         </w:rPr>
         <w:t>The flow of the communication in the MVVM architecture:</w:t>
       </w:r>
@@ -823,116 +1064,257 @@
         <w:bidi w:val="0"/>
         <w:jc w:val="both"/>
         <w:rPr>
-          <w:sz w:val="32"/>
-          <w:szCs w:val="32"/>
-          <w:lang/>
-        </w:rPr>
-      </w:pPr>
-      <w:r>
-        <w:rPr>
-          <w:sz w:val="32"/>
-          <w:szCs w:val="32"/>
-          <w:lang/>
-        </w:rPr>
-        <w:t>The View layer is binded to field and methods exposed by the ViewModel layer. The ViewModel is interactig with the Model to export and update data.</w:t>
-      </w:r>
-    </w:p>
-    <w:p>
-      <w:pPr>
-        <w:bidi w:val="0"/>
-        <w:jc w:val="both"/>
-        <w:rPr>
-          <w:sz w:val="32"/>
-          <w:szCs w:val="32"/>
-          <w:lang/>
-        </w:rPr>
-      </w:pPr>
-      <w:r>
-        <w:rPr>
-          <w:sz w:val="32"/>
-          <w:szCs w:val="32"/>
-          <w:lang/>
-        </w:rPr>
-        <w:t>The Model tells the ViewModel everytime the data changes.</w:t>
-      </w:r>
-    </w:p>
-    <w:p>
-      <w:pPr>
-        <w:bidi w:val="0"/>
-        <w:jc w:val="both"/>
-        <w:rPr>
-          <w:sz w:val="32"/>
-          <w:szCs w:val="32"/>
-          <w:lang/>
-        </w:rPr>
-      </w:pPr>
-      <w:r>
-        <w:rPr>
-          <w:sz w:val="32"/>
-          <w:szCs w:val="32"/>
-          <w:lang/>
-        </w:rPr>
-        <w:t>The ViewModel update the fields the</w:t>
-      </w:r>
-      <w:r>
-        <w:rPr>
-          <w:sz w:val="32"/>
-          <w:szCs w:val="32"/>
-          <w:lang/>
-        </w:rPr>
-        <w:t xml:space="preserve"> View is binded to and activates the interface updates.</w:t>
-      </w:r>
-    </w:p>
-    <w:p>
-      <w:pPr>
-        <w:bidi w:val="0"/>
-        <w:jc w:val="both"/>
-        <w:rPr>
-          <w:sz w:val="32"/>
-          <w:szCs w:val="32"/>
-          <w:lang/>
-        </w:rPr>
-      </w:pPr>
-      <w:r>
-        <w:rPr>
-          <w:sz w:val="32"/>
-          <w:szCs w:val="32"/>
-          <w:lang/>
+          <w:sz w:val="24"/>
+          <w:szCs w:val="24"/>
+        </w:rPr>
+      </w:pPr>
+      <w:r>
+        <w:rPr>
+          <w:sz w:val="24"/>
+          <w:szCs w:val="24"/>
+        </w:rPr>
+        <w:t xml:space="preserve">The View layer is </w:t>
+      </w:r>
+      <w:proofErr w:type="spellStart"/>
+      <w:r>
+        <w:rPr>
+          <w:sz w:val="24"/>
+          <w:szCs w:val="24"/>
+        </w:rPr>
+        <w:t>binded</w:t>
+      </w:r>
+      <w:proofErr w:type="spellEnd"/>
+      <w:r>
+        <w:rPr>
+          <w:sz w:val="24"/>
+          <w:szCs w:val="24"/>
+        </w:rPr>
+        <w:t xml:space="preserve"> to field and methods exposed by the </w:t>
+      </w:r>
+      <w:proofErr w:type="spellStart"/>
+      <w:r>
+        <w:rPr>
+          <w:sz w:val="24"/>
+          <w:szCs w:val="24"/>
+        </w:rPr>
+        <w:t>ViewModel</w:t>
+      </w:r>
+      <w:proofErr w:type="spellEnd"/>
+      <w:r>
+        <w:rPr>
+          <w:sz w:val="24"/>
+          <w:szCs w:val="24"/>
+        </w:rPr>
+        <w:t xml:space="preserve"> layer. The </w:t>
+      </w:r>
+      <w:proofErr w:type="spellStart"/>
+      <w:r>
+        <w:rPr>
+          <w:sz w:val="24"/>
+          <w:szCs w:val="24"/>
+        </w:rPr>
+        <w:t>ViewModel</w:t>
+      </w:r>
+      <w:proofErr w:type="spellEnd"/>
+      <w:r>
+        <w:rPr>
+          <w:sz w:val="24"/>
+          <w:szCs w:val="24"/>
+        </w:rPr>
+        <w:t xml:space="preserve"> is </w:t>
+      </w:r>
+      <w:proofErr w:type="spellStart"/>
+      <w:r>
+        <w:rPr>
+          <w:sz w:val="24"/>
+          <w:szCs w:val="24"/>
+        </w:rPr>
+        <w:t>interactig</w:t>
+      </w:r>
+      <w:proofErr w:type="spellEnd"/>
+      <w:r>
+        <w:rPr>
+          <w:sz w:val="24"/>
+          <w:szCs w:val="24"/>
+        </w:rPr>
+        <w:t xml:space="preserve"> with the Model to export and update data.</w:t>
+      </w:r>
+    </w:p>
+    <w:p>
+      <w:pPr>
+        <w:bidi w:val="0"/>
+        <w:jc w:val="both"/>
+        <w:rPr>
+          <w:sz w:val="24"/>
+          <w:szCs w:val="24"/>
+        </w:rPr>
+      </w:pPr>
+      <w:r>
+        <w:rPr>
+          <w:sz w:val="24"/>
+          <w:szCs w:val="24"/>
+        </w:rPr>
+        <w:t xml:space="preserve">The Model tells the </w:t>
+      </w:r>
+      <w:proofErr w:type="spellStart"/>
+      <w:r>
+        <w:rPr>
+          <w:sz w:val="24"/>
+          <w:szCs w:val="24"/>
+        </w:rPr>
+        <w:t>ViewModel</w:t>
+      </w:r>
+      <w:proofErr w:type="spellEnd"/>
+      <w:r>
+        <w:rPr>
+          <w:sz w:val="24"/>
+          <w:szCs w:val="24"/>
+        </w:rPr>
+        <w:t xml:space="preserve"> </w:t>
+      </w:r>
+      <w:proofErr w:type="spellStart"/>
+      <w:r>
+        <w:rPr>
+          <w:sz w:val="24"/>
+          <w:szCs w:val="24"/>
+        </w:rPr>
+        <w:t>everytime</w:t>
+      </w:r>
+      <w:proofErr w:type="spellEnd"/>
+      <w:r>
+        <w:rPr>
+          <w:sz w:val="24"/>
+          <w:szCs w:val="24"/>
+        </w:rPr>
+        <w:t xml:space="preserve"> the data changes.</w:t>
+      </w:r>
+    </w:p>
+    <w:p>
+      <w:pPr>
+        <w:bidi w:val="0"/>
+        <w:jc w:val="both"/>
+        <w:rPr>
+          <w:sz w:val="24"/>
+          <w:szCs w:val="24"/>
+        </w:rPr>
+      </w:pPr>
+      <w:r>
+        <w:rPr>
+          <w:sz w:val="24"/>
+          <w:szCs w:val="24"/>
         </w:rPr>
         <w:t xml:space="preserve">The </w:t>
       </w:r>
-      <w:r>
-        <w:rPr>
-          <w:sz w:val="32"/>
-          <w:szCs w:val="32"/>
-          <w:lang/>
+      <w:proofErr w:type="spellStart"/>
+      <w:r>
+        <w:rPr>
+          <w:sz w:val="24"/>
+          <w:szCs w:val="24"/>
+        </w:rPr>
+        <w:t>ViewModel</w:t>
+      </w:r>
+      <w:proofErr w:type="spellEnd"/>
+      <w:r>
+        <w:rPr>
+          <w:sz w:val="24"/>
+          <w:szCs w:val="24"/>
+        </w:rPr>
+        <w:t xml:space="preserve"> update the fields the</w:t>
+      </w:r>
+      <w:r>
+        <w:rPr>
+          <w:sz w:val="24"/>
+          <w:szCs w:val="24"/>
+        </w:rPr>
+        <w:t xml:space="preserve"> View is </w:t>
+      </w:r>
+      <w:proofErr w:type="spellStart"/>
+      <w:r>
+        <w:rPr>
+          <w:sz w:val="24"/>
+          <w:szCs w:val="24"/>
+        </w:rPr>
+        <w:t>binded</w:t>
+      </w:r>
+      <w:proofErr w:type="spellEnd"/>
+      <w:r>
+        <w:rPr>
+          <w:sz w:val="24"/>
+          <w:szCs w:val="24"/>
+        </w:rPr>
+        <w:t xml:space="preserve"> to and activates the interface updates.</w:t>
+      </w:r>
+    </w:p>
+    <w:p>
+      <w:pPr>
+        <w:bidi w:val="0"/>
+        <w:jc w:val="both"/>
+        <w:rPr>
+          <w:sz w:val="24"/>
+          <w:szCs w:val="24"/>
+        </w:rPr>
+      </w:pPr>
+      <w:r>
+        <w:rPr>
+          <w:sz w:val="24"/>
+          <w:szCs w:val="24"/>
+        </w:rPr>
+        <w:t xml:space="preserve">The </w:t>
+      </w:r>
+      <w:r>
+        <w:rPr>
+          <w:sz w:val="24"/>
+          <w:szCs w:val="24"/>
         </w:rPr>
         <w:t xml:space="preserve">View model gets the </w:t>
       </w:r>
-      <w:r>
-        <w:rPr>
-          <w:sz w:val="32"/>
-          <w:szCs w:val="32"/>
-          <w:lang/>
-        </w:rPr>
-        <w:t>activaties of the user in the View</w:t>
-      </w:r>
-      <w:r>
-        <w:rPr>
-          <w:sz w:val="32"/>
-          <w:szCs w:val="32"/>
-          <w:lang/>
-        </w:rPr>
-        <w:t xml:space="preserve"> and proccesed.</w:t>
-      </w:r>
-    </w:p>
-    <w:p>
-      <w:pPr>
-        <w:bidi w:val="0"/>
-        <w:jc w:val="both"/>
-        <w:rPr>
-          <w:rFonts w:hint="cs"/>
-          <w:lang/>
+      <w:proofErr w:type="spellStart"/>
+      <w:r>
+        <w:rPr>
+          <w:sz w:val="24"/>
+          <w:szCs w:val="24"/>
+        </w:rPr>
+        <w:t>activaties</w:t>
+      </w:r>
+      <w:proofErr w:type="spellEnd"/>
+      <w:r>
+        <w:rPr>
+          <w:sz w:val="24"/>
+          <w:szCs w:val="24"/>
+        </w:rPr>
+        <w:t xml:space="preserve"> of the user in the View</w:t>
+      </w:r>
+      <w:r>
+        <w:rPr>
+          <w:sz w:val="24"/>
+          <w:szCs w:val="24"/>
+        </w:rPr>
+        <w:t xml:space="preserve"> and </w:t>
+      </w:r>
+      <w:proofErr w:type="spellStart"/>
+      <w:r>
+        <w:rPr>
+          <w:sz w:val="24"/>
+          <w:szCs w:val="24"/>
+        </w:rPr>
+        <w:t>proccesed</w:t>
+      </w:r>
+      <w:proofErr w:type="spellEnd"/>
+      <w:r>
+        <w:rPr>
+          <w:sz w:val="24"/>
+          <w:szCs w:val="24"/>
+        </w:rPr>
+        <w:t>.</w:t>
+      </w:r>
+    </w:p>
+    <w:p>
+      <w:pPr>
+        <w:bidi w:val="0"/>
+        <w:jc w:val="both"/>
+        <w:rPr>
+          <w:sz w:val="18"/>
+          <w:szCs w:val="18"/>
         </w:rPr>
       </w:pPr>
     </w:p>
@@ -1623,19 +2005,20 @@
     <w:lsdException w:name="Unresolved Mention" w:semiHidden="1" w:unhideWhenUsed="1"/>
     <w:lsdException w:name="Smart Link" w:semiHidden="1" w:unhideWhenUsed="1"/>
   </w:latentStyles>
-  <w:style w:type="paragraph" w:default="1" w:styleId="Normal">
+  <w:style w:type="paragraph" w:default="1" w:styleId="a">
     <w:name w:val="Normal"/>
     <w:qFormat/>
     <w:pPr>
       <w:bidi/>
     </w:pPr>
   </w:style>
-  <w:style w:type="character" w:default="1" w:styleId="DefaultParagraphFont">
+  <w:style w:type="character" w:default="1" w:styleId="a0">
     <w:name w:val="Default Paragraph Font"/>
     <w:uiPriority w:val="1"/>
+    <w:semiHidden/>
     <w:unhideWhenUsed/>
   </w:style>
-  <w:style w:type="table" w:default="1" w:styleId="TableNormal">
+  <w:style w:type="table" w:default="1" w:styleId="a1">
     <w:name w:val="Normal Table"/>
     <w:uiPriority w:val="99"/>
     <w:semiHidden/>
@@ -1650,15 +2033,15 @@
       </w:tblCellMar>
     </w:tblPr>
   </w:style>
-  <w:style w:type="numbering" w:default="1" w:styleId="NoList">
+  <w:style w:type="numbering" w:default="1" w:styleId="a2">
     <w:name w:val="No List"/>
     <w:uiPriority w:val="99"/>
     <w:semiHidden/>
     <w:unhideWhenUsed/>
   </w:style>
-  <w:style w:type="paragraph" w:styleId="ListParagraph">
+  <w:style w:type="paragraph" w:styleId="a3">
     <w:name w:val="List Paragraph"/>
-    <w:basedOn w:val="Normal"/>
+    <w:basedOn w:val="a"/>
     <w:uiPriority w:val="34"/>
     <w:qFormat/>
     <w:rsid w:val="00677384"/>

</xml_diff>